<commit_message>
create the project proposal
</commit_message>
<xml_diff>
--- a/meeting minutes/SE_Meeting minute_Jan_15th.docx
+++ b/meeting minutes/SE_Meeting minute_Jan_15th.docx
@@ -341,10 +341,7 @@
         <w:t>Web application based on Java</w:t>
       </w:r>
       <w:r>
-        <w:t xml:space="preserve"> because it should </w:t>
-      </w:r>
-      <w:r>
-        <w:t>interact with 2 external components</w:t>
+        <w:t xml:space="preserve"> because it should interact with 2 external components</w:t>
       </w:r>
     </w:p>
     <w:p>
@@ -397,6 +394,11 @@
         <w:t>problem/solution</w:t>
       </w:r>
       <w:r>
+        <w:t xml:space="preserve"> </w:t>
+      </w:r>
+      <w:bookmarkStart w:id="0" w:name="_GoBack"/>
+      <w:bookmarkEnd w:id="0"/>
+      <w:r>
         <w:br/>
         <w:t xml:space="preserve">2) </w:t>
       </w:r>
@@ -513,8 +515,6 @@
         <w:br/>
         <w:t xml:space="preserve">     </w:t>
       </w:r>
-      <w:bookmarkStart w:id="0" w:name="_GoBack"/>
-      <w:bookmarkEnd w:id="0"/>
       <w:r>
         <w:t xml:space="preserve">leader (Daniel), DBA (Ankit), </w:t>
       </w:r>
@@ -529,10 +529,7 @@
       </w:r>
       <w:r>
         <w:br/>
-        <w:t>2</w:t>
-      </w:r>
-      <w:r>
-        <w:t>) documentation and printing</w:t>
+        <w:t>2) documentation and printing</w:t>
       </w:r>
       <w:r>
         <w:t xml:space="preserve"> (everybody)</w:t>
@@ -542,10 +539,7 @@
       </w:r>
       <w:r>
         <w:lastRenderedPageBreak/>
-        <w:t>3</w:t>
-      </w:r>
-      <w:r>
-        <w:t xml:space="preserve">) </w:t>
+        <w:t xml:space="preserve">3) </w:t>
       </w:r>
       <w:r>
         <w:t xml:space="preserve">reservation room and </w:t>
@@ -602,13 +596,7 @@
         <w:t>SQL</w:t>
       </w:r>
       <w:r>
-        <w:t xml:space="preserve"> (</w:t>
-      </w:r>
-      <w:r>
-        <w:t>Ankit</w:t>
-      </w:r>
-      <w:r>
-        <w:t>)</w:t>
+        <w:t xml:space="preserve"> (Ankit)</w:t>
       </w:r>
       <w:r>
         <w:br/>
@@ -6354,6 +6342,7 @@
   </w:compat>
   <w:rsids>
     <w:rsidRoot w:val="00810188"/>
+    <w:rsid w:val="00113958"/>
     <w:rsid w:val="00810188"/>
     <w:rsid w:val="0084722C"/>
     <w:rsid w:val="00AA3F81"/>

</xml_diff>

<commit_message>
Update the document with Twinkle
</commit_message>
<xml_diff>
--- a/meeting minutes/SE_Meeting minute_Jan_15th.docx
+++ b/meeting minutes/SE_Meeting minute_Jan_15th.docx
@@ -341,7 +341,10 @@
         <w:t>Web application based on Java</w:t>
       </w:r>
       <w:r>
-        <w:t xml:space="preserve"> because it should interact with 2 external components</w:t>
+        <w:t xml:space="preserve"> because it should </w:t>
+      </w:r>
+      <w:r>
+        <w:t>interact with 2 external components</w:t>
       </w:r>
     </w:p>
     <w:p>
@@ -394,152 +397,155 @@
         <w:t>problem/solution</w:t>
       </w:r>
       <w:r>
+        <w:br/>
+        <w:t xml:space="preserve">2) </w:t>
+      </w:r>
+      <w:r>
+        <w:t>scope</w:t>
+      </w:r>
+      <w:r>
+        <w:t>: role based movie information system</w:t>
+      </w:r>
+      <w:r>
+        <w:br/>
+        <w:t>3) group dynamics</w:t>
+      </w:r>
+      <w:r>
+        <w:br/>
+        <w:t xml:space="preserve">4) </w:t>
+      </w:r>
+      <w:r>
+        <w:t>use cases (</w:t>
+      </w:r>
+      <w:r>
+        <w:t xml:space="preserve">8 use cases, </w:t>
+      </w:r>
+      <w:r>
+        <w:t>at least 4 objects)</w:t>
+      </w:r>
+      <w:r>
+        <w:t>: customer</w:t>
+      </w:r>
+      <w:r>
+        <w:t xml:space="preserve"> (2)</w:t>
+      </w:r>
+      <w:r>
+        <w:t>, DBA</w:t>
+      </w:r>
+      <w:r>
+        <w:t xml:space="preserve"> (2)</w:t>
+      </w:r>
+      <w:r>
+        <w:t>, user manager</w:t>
+      </w:r>
+      <w:r>
+        <w:t xml:space="preserve"> (2)</w:t>
+      </w:r>
+      <w:r>
+        <w:t>, administrator</w:t>
+      </w:r>
+      <w:r>
         <w:t xml:space="preserve"> </w:t>
+      </w:r>
+      <w:r>
+        <w:t>(2)</w:t>
+      </w:r>
+      <w:r>
+        <w:br/>
+        <w:t>5) toolset</w:t>
+      </w:r>
+      <w:r>
+        <w:t>:</w:t>
+      </w:r>
+      <w:r>
+        <w:t xml:space="preserve"> JS, </w:t>
+      </w:r>
+      <w:r>
+        <w:t xml:space="preserve"> Java, Spring, MySQL</w:t>
+      </w:r>
+      <w:r>
+        <w:t xml:space="preserve"> + Git, </w:t>
+      </w:r>
+      <w:r>
+        <w:t xml:space="preserve">Hibernate, </w:t>
+      </w:r>
+      <w:r>
+        <w:t xml:space="preserve">Junit, Selenium, Jenkins </w:t>
+      </w:r>
+      <w:r>
+        <w:br/>
+        <w:t>6) schedule</w:t>
+      </w:r>
+      <w:r>
+        <w:br/>
+        <w:t>7) meeting minutes</w:t>
+      </w:r>
+    </w:p>
+    <w:p>
+      <w:pPr>
+        <w:pStyle w:val="ListNumber2"/>
+      </w:pPr>
+      <w:r>
+        <w:t>R&amp;R</w:t>
+      </w:r>
+      <w:r>
+        <w:t xml:space="preserve"> (Role and Responsibilities)</w:t>
+      </w:r>
+      <w:r>
+        <w:t xml:space="preserve">: </w:t>
+      </w:r>
+      <w:r>
+        <w:br/>
+      </w:r>
+      <w:r>
+        <w:t xml:space="preserve">1) </w:t>
+      </w:r>
+      <w:r>
+        <w:t>overall project scheduling</w:t>
+      </w:r>
+      <w:r>
+        <w:t xml:space="preserve"> and management</w:t>
+      </w:r>
+      <w:r>
+        <w:t xml:space="preserve">: </w:t>
+      </w:r>
+      <w:r>
+        <w:br/>
+        <w:t xml:space="preserve">     </w:t>
       </w:r>
       <w:bookmarkStart w:id="0" w:name="_GoBack"/>
       <w:bookmarkEnd w:id="0"/>
       <w:r>
+        <w:t xml:space="preserve">leader (Daniel), DBA (Ankit), </w:t>
+      </w:r>
+      <w:r>
+        <w:t>user management</w:t>
+      </w:r>
+      <w:r>
+        <w:t xml:space="preserve"> </w:t>
+      </w:r>
+      <w:r>
+        <w:t>(Twinkle)</w:t>
+      </w:r>
+      <w:r>
         <w:br/>
-        <w:t xml:space="preserve">2) </w:t>
-      </w:r>
-      <w:r>
-        <w:t>scope</w:t>
-      </w:r>
-      <w:r>
-        <w:t>: role based movie information system</w:t>
+        <w:t>2</w:t>
+      </w:r>
+      <w:r>
+        <w:t>) documentation and printing</w:t>
+      </w:r>
+      <w:r>
+        <w:t xml:space="preserve"> (everybody)</w:t>
       </w:r>
       <w:r>
         <w:br/>
-        <w:t>3) group dynamics</w:t>
-      </w:r>
-      <w:r>
-        <w:br/>
-        <w:t xml:space="preserve">4) </w:t>
-      </w:r>
-      <w:r>
-        <w:t>use cases (</w:t>
-      </w:r>
-      <w:r>
-        <w:t xml:space="preserve">8 use cases, </w:t>
-      </w:r>
-      <w:r>
-        <w:t>at least 4 objects)</w:t>
-      </w:r>
-      <w:r>
-        <w:t>: customer</w:t>
-      </w:r>
-      <w:r>
-        <w:t xml:space="preserve"> (2)</w:t>
-      </w:r>
-      <w:r>
-        <w:t>, DBA</w:t>
-      </w:r>
-      <w:r>
-        <w:t xml:space="preserve"> (2)</w:t>
-      </w:r>
-      <w:r>
-        <w:t>, user manager</w:t>
-      </w:r>
-      <w:r>
-        <w:t xml:space="preserve"> (2)</w:t>
-      </w:r>
-      <w:r>
-        <w:t>, administrator</w:t>
-      </w:r>
-      <w:r>
-        <w:t xml:space="preserve"> </w:t>
-      </w:r>
-      <w:r>
-        <w:t>(2)</w:t>
-      </w:r>
-      <w:r>
-        <w:br/>
-        <w:t>5) toolset</w:t>
-      </w:r>
-      <w:r>
-        <w:t>:</w:t>
-      </w:r>
-      <w:r>
-        <w:t xml:space="preserve"> JS, </w:t>
-      </w:r>
-      <w:r>
-        <w:t xml:space="preserve"> Java, Spring, MySQL</w:t>
-      </w:r>
-      <w:r>
-        <w:t xml:space="preserve"> + Git, </w:t>
-      </w:r>
-      <w:r>
-        <w:t xml:space="preserve">Hibernate, </w:t>
-      </w:r>
-      <w:r>
-        <w:t xml:space="preserve">Junit, Selenium, Jenkins </w:t>
-      </w:r>
-      <w:r>
-        <w:br/>
-        <w:t>6) schedule</w:t>
-      </w:r>
-      <w:r>
-        <w:br/>
-        <w:t>7) meeting minutes</w:t>
-      </w:r>
-    </w:p>
-    <w:p>
-      <w:pPr>
-        <w:pStyle w:val="ListNumber2"/>
-      </w:pPr>
-      <w:r>
-        <w:t>R&amp;R</w:t>
-      </w:r>
-      <w:r>
-        <w:t xml:space="preserve"> (Role and Responsibilities)</w:t>
-      </w:r>
-      <w:r>
-        <w:t xml:space="preserve">: </w:t>
-      </w:r>
-      <w:r>
-        <w:br/>
-      </w:r>
-      <w:r>
-        <w:t xml:space="preserve">1) </w:t>
-      </w:r>
-      <w:r>
-        <w:t>overall project scheduling</w:t>
-      </w:r>
-      <w:r>
-        <w:t xml:space="preserve"> and management</w:t>
-      </w:r>
-      <w:r>
-        <w:t xml:space="preserve">: </w:t>
-      </w:r>
-      <w:r>
-        <w:br/>
-        <w:t xml:space="preserve">     </w:t>
-      </w:r>
-      <w:r>
-        <w:t xml:space="preserve">leader (Daniel), DBA (Ankit), </w:t>
-      </w:r>
-      <w:r>
-        <w:t>user management</w:t>
-      </w:r>
-      <w:r>
-        <w:t xml:space="preserve"> </w:t>
-      </w:r>
-      <w:r>
-        <w:t>(Twinkle)</w:t>
-      </w:r>
-      <w:r>
-        <w:br/>
-        <w:t>2) documentation and printing</w:t>
-      </w:r>
-      <w:r>
-        <w:t xml:space="preserve"> (everybody)</w:t>
-      </w:r>
-      <w:r>
-        <w:br/>
       </w:r>
       <w:r>
         <w:lastRenderedPageBreak/>
-        <w:t xml:space="preserve">3) </w:t>
+        <w:t>3</w:t>
+      </w:r>
+      <w:r>
+        <w:t xml:space="preserve">) </w:t>
       </w:r>
       <w:r>
         <w:t xml:space="preserve">reservation room and </w:t>
@@ -596,7 +602,13 @@
         <w:t>SQL</w:t>
       </w:r>
       <w:r>
-        <w:t xml:space="preserve"> (Ankit)</w:t>
+        <w:t xml:space="preserve"> (</w:t>
+      </w:r>
+      <w:r>
+        <w:t>Ankit</w:t>
+      </w:r>
+      <w:r>
+        <w:t>)</w:t>
       </w:r>
       <w:r>
         <w:br/>
@@ -6342,7 +6354,6 @@
   </w:compat>
   <w:rsids>
     <w:rsidRoot w:val="00810188"/>
-    <w:rsid w:val="00113958"/>
     <w:rsid w:val="00810188"/>
     <w:rsid w:val="0084722C"/>
     <w:rsid w:val="00AA3F81"/>

</xml_diff>